<commit_message>
Completion of Lead Generation Case Study
</commit_message>
<xml_diff>
--- a/04DimensionalityReduction-pca/lead-case-studying-assignment/Assignment Subjective Questions.docx
+++ b/04DimensionalityReduction-pca/lead-case-studying-assignment/Assignment Subjective Questions.docx
@@ -4,27 +4,278 @@
   <w:body>
     <w:p>
       <w:pPr>
+        <w:ind w:left="360"/>
+        <w:rPr>
+          <w:b/>
+          <w:sz w:val="28"/>
+        </w:rPr>
+      </w:pPr>
+      <w:r>
+        <w:rPr>
+          <w:b/>
+          <w:sz w:val="28"/>
+        </w:rPr>
+        <w:t>Subjective Answers:</w:t>
+      </w:r>
+    </w:p>
+    <w:p>
+      <w:pPr>
+        <w:ind w:left="360"/>
+        <w:rPr>
+          <w:i/>
+        </w:rPr>
+      </w:pPr>
+      <w:r>
+        <w:rPr>
+          <w:i/>
+        </w:rPr>
+        <w:t>Authors: Anish Mahapatra, Karthik Premanand</w:t>
+      </w:r>
+    </w:p>
+    <w:p>
+      <w:pPr>
+        <w:ind w:left="360"/>
+      </w:pPr>
+    </w:p>
+    <w:p>
+      <w:pPr>
+        <w:pStyle w:val="ListParagraph"/>
         <w:numPr>
           <w:ilvl w:val="0"/>
-          <w:numId w:val="1"/>
+          <w:numId w:val="3"/>
         </w:numPr>
-      </w:pPr>
-      <w:r>
+        <w:rPr>
+          <w:i/>
+        </w:rPr>
+      </w:pPr>
+      <w:r>
+        <w:rPr>
+          <w:i/>
+        </w:rPr>
         <w:t>Which are the top three variables in your model which contribute most towards the probability of a lead getting converted?</w:t>
       </w:r>
       <w:r>
+        <w:rPr>
+          <w:i/>
+        </w:rPr>
         <w:br/>
       </w:r>
     </w:p>
     <w:p>
       <w:pPr>
+        <w:pStyle w:val="ListParagraph"/>
         <w:numPr>
           <w:ilvl w:val="0"/>
-          <w:numId w:val="1"/>
+          <w:numId w:val="2"/>
         </w:numPr>
       </w:pPr>
       <w:r>
-        <w:t>What are the top 3 categorical/dummy variables in the model which should be focused the most on in order to increase the probability of lead conversion?</w:t>
+        <w:t>The variables that contribute to a probability Lead getting converted in the proposed model are as follows:</w:t>
+      </w:r>
+      <w:r>
+        <w:br/>
+        <w:t xml:space="preserve">- </w:t>
+      </w:r>
+      <w:r>
+        <w:rPr>
+          <w:b/>
+        </w:rPr>
+        <w:t>Total Time Spent on Website</w:t>
+      </w:r>
+      <w:r>
+        <w:t xml:space="preserve"> (indicates the total amount of time spent on the website)</w:t>
+      </w:r>
+      <w:r>
+        <w:br/>
+        <w:t xml:space="preserve">- </w:t>
+      </w:r>
+      <w:r>
+        <w:rPr>
+          <w:b/>
+        </w:rPr>
+        <w:t xml:space="preserve">Lead </w:t>
+      </w:r>
+      <w:proofErr w:type="spellStart"/>
+      <w:r>
+        <w:rPr>
+          <w:b/>
+        </w:rPr>
+        <w:t>Source_Reference</w:t>
+      </w:r>
+      <w:proofErr w:type="spellEnd"/>
+      <w:r>
+        <w:t xml:space="preserve"> (indicates if the lead was generated via a reference)</w:t>
+      </w:r>
+      <w:r>
+        <w:br/>
+      </w:r>
+      <w:r>
+        <w:t xml:space="preserve">- </w:t>
+      </w:r>
+      <w:r>
+        <w:rPr>
+          <w:b/>
+        </w:rPr>
+        <w:t xml:space="preserve">Last </w:t>
+      </w:r>
+      <w:proofErr w:type="spellStart"/>
+      <w:r>
+        <w:rPr>
+          <w:b/>
+        </w:rPr>
+        <w:t>Activity_Had</w:t>
+      </w:r>
+      <w:proofErr w:type="spellEnd"/>
+      <w:r>
+        <w:rPr>
+          <w:b/>
+        </w:rPr>
+        <w:t xml:space="preserve"> a Phone Conversation</w:t>
+      </w:r>
+      <w:r>
+        <w:t xml:space="preserve"> (indicates that the last activity was a phone conversation with a sales representative)</w:t>
+      </w:r>
+      <w:r>
+        <w:br/>
+      </w:r>
+      <w:bookmarkStart w:id="0" w:name="_GoBack"/>
+      <w:bookmarkEnd w:id="0"/>
+    </w:p>
+    <w:p>
+      <w:pPr>
+        <w:ind w:left="360"/>
+      </w:pPr>
+    </w:p>
+    <w:p>
+      <w:pPr>
+        <w:pStyle w:val="ListParagraph"/>
+        <w:numPr>
+          <w:ilvl w:val="0"/>
+          <w:numId w:val="3"/>
+        </w:numPr>
+        <w:rPr>
+          <w:i/>
+        </w:rPr>
+      </w:pPr>
+      <w:r>
+        <w:rPr>
+          <w:i/>
+        </w:rPr>
+        <w:t xml:space="preserve">What are the top 3 categorical/dummy variables in the model which should be focused the most on </w:t>
+      </w:r>
+      <w:r>
+        <w:rPr>
+          <w:i/>
+        </w:rPr>
+        <w:t>to</w:t>
+      </w:r>
+      <w:r>
+        <w:rPr>
+          <w:i/>
+        </w:rPr>
+        <w:t xml:space="preserve"> increase the probability of lead conversion?</w:t>
+      </w:r>
+      <w:r>
+        <w:rPr>
+          <w:i/>
+        </w:rPr>
+        <w:br/>
+      </w:r>
+    </w:p>
+    <w:p>
+      <w:pPr>
+        <w:pStyle w:val="ListParagraph"/>
+        <w:numPr>
+          <w:ilvl w:val="0"/>
+          <w:numId w:val="4"/>
+        </w:numPr>
+      </w:pPr>
+      <w:r>
+        <w:t>The top dummy variables that contribute towards the conversion of a lead are as follows:</w:t>
+      </w:r>
+      <w:r>
+        <w:br/>
+      </w:r>
+      <w:r>
+        <w:t xml:space="preserve">- </w:t>
+      </w:r>
+      <w:r>
+        <w:rPr>
+          <w:b/>
+        </w:rPr>
+        <w:t xml:space="preserve">Lead </w:t>
+      </w:r>
+      <w:proofErr w:type="spellStart"/>
+      <w:r>
+        <w:rPr>
+          <w:b/>
+        </w:rPr>
+        <w:t>Source_Reference</w:t>
+      </w:r>
+      <w:proofErr w:type="spellEnd"/>
+      <w:r>
+        <w:t xml:space="preserve"> (indicates if the lead was generated via a reference)</w:t>
+      </w:r>
+      <w:r>
+        <w:br/>
+      </w:r>
+      <w:r>
+        <w:t xml:space="preserve">- </w:t>
+      </w:r>
+      <w:r>
+        <w:rPr>
+          <w:b/>
+        </w:rPr>
+        <w:t xml:space="preserve">Last </w:t>
+      </w:r>
+      <w:proofErr w:type="spellStart"/>
+      <w:r>
+        <w:rPr>
+          <w:b/>
+        </w:rPr>
+        <w:t>Activity_Had</w:t>
+      </w:r>
+      <w:proofErr w:type="spellEnd"/>
+      <w:r>
+        <w:rPr>
+          <w:b/>
+        </w:rPr>
+        <w:t xml:space="preserve"> a Phone Conversation</w:t>
+      </w:r>
+      <w:r>
+        <w:t xml:space="preserve"> (indicates that the last activity was a phone conversation with a sales representative)</w:t>
+      </w:r>
+      <w:r>
+        <w:br/>
+      </w:r>
+      <w:r>
+        <w:t xml:space="preserve">- </w:t>
+      </w:r>
+      <w:r>
+        <w:rPr>
+          <w:b/>
+        </w:rPr>
+        <w:t xml:space="preserve">Last Notable </w:t>
+      </w:r>
+      <w:proofErr w:type="spellStart"/>
+      <w:r>
+        <w:rPr>
+          <w:b/>
+        </w:rPr>
+        <w:t>Activity_Olark</w:t>
+      </w:r>
+      <w:proofErr w:type="spellEnd"/>
+      <w:r>
+        <w:rPr>
+          <w:b/>
+        </w:rPr>
+        <w:t xml:space="preserve"> Chat Conversation</w:t>
+      </w:r>
+      <w:r>
+        <w:t xml:space="preserve"> (indicates that the prospect lead acquired has had an interaction with the chatbot/ sales person via Olark Chat)</w:t>
+      </w:r>
+      <w:r>
+        <w:br/>
       </w:r>
     </w:p>
     <w:p/>
@@ -32,72 +283,232 @@
       <w:pPr>
         <w:numPr>
           <w:ilvl w:val="0"/>
-          <w:numId w:val="1"/>
+          <w:numId w:val="3"/>
         </w:numPr>
-      </w:pPr>
-      <w:r>
+        <w:rPr>
+          <w:i/>
+        </w:rPr>
+      </w:pPr>
+      <w:r>
+        <w:rPr>
+          <w:i/>
+        </w:rPr>
         <w:t>X Education has a period of 2 months every year during which they hire some interns. The sales team</w:t>
       </w:r>
-      <w:proofErr w:type="gramStart"/>
-      <w:r>
-        <w:t>, in particular, has</w:t>
-      </w:r>
-      <w:proofErr w:type="gramEnd"/>
-      <w:r>
-        <w:t xml:space="preserve"> around 10 interns allotted to them. </w:t>
-      </w:r>
-      <w:proofErr w:type="gramStart"/>
-      <w:r>
-        <w:t>So</w:t>
-      </w:r>
-      <w:proofErr w:type="gramEnd"/>
-      <w:r>
-        <w:t xml:space="preserve"> during this phase, they wish to make the lead conversion more aggressive. </w:t>
-      </w:r>
-      <w:proofErr w:type="gramStart"/>
-      <w:r>
-        <w:t>So</w:t>
-      </w:r>
-      <w:proofErr w:type="gramEnd"/>
-      <w:r>
-        <w:t xml:space="preserve"> they want almost all of the potential leads (i.e. the customers who have been predicted as 1 by the model) to be converted and hence, want to make phone calls to as much of such people as possible. Suggest a good strategy they should employ at this stage.</w:t>
-      </w:r>
-      <w:r>
+      <w:r>
+        <w:rPr>
+          <w:i/>
+        </w:rPr>
+        <w:t xml:space="preserve"> has</w:t>
+      </w:r>
+      <w:r>
+        <w:rPr>
+          <w:i/>
+        </w:rPr>
+        <w:t xml:space="preserve"> around 10 interns allotted to them. So</w:t>
+      </w:r>
+      <w:r>
+        <w:rPr>
+          <w:i/>
+        </w:rPr>
+        <w:t>,</w:t>
+      </w:r>
+      <w:r>
+        <w:rPr>
+          <w:i/>
+        </w:rPr>
+        <w:t xml:space="preserve"> during this phase, they wish to make the lead conversion more aggressive. So</w:t>
+      </w:r>
+      <w:r>
+        <w:rPr>
+          <w:i/>
+        </w:rPr>
+        <w:t>,</w:t>
+      </w:r>
+      <w:r>
+        <w:rPr>
+          <w:i/>
+        </w:rPr>
+        <w:t xml:space="preserve"> they want almost </w:t>
+      </w:r>
+      <w:r>
+        <w:rPr>
+          <w:i/>
+        </w:rPr>
+        <w:t>all</w:t>
+      </w:r>
+      <w:r>
+        <w:rPr>
+          <w:i/>
+        </w:rPr>
+        <w:t xml:space="preserve"> the potential leads (i.e. the customers who have been predicted as 1 by the model) to be converted and hence, want to make phone calls to as much of such people as possible. Suggest a good strategy they should employ at this stage.</w:t>
+      </w:r>
+      <w:r>
+        <w:rPr>
+          <w:i/>
+        </w:rPr>
         <w:br/>
       </w:r>
     </w:p>
     <w:p>
       <w:pPr>
+        <w:pStyle w:val="ListParagraph"/>
         <w:numPr>
           <w:ilvl w:val="0"/>
-          <w:numId w:val="1"/>
+          <w:numId w:val="5"/>
         </w:numPr>
       </w:pPr>
       <w:r>
-        <w:t xml:space="preserve">Similarly, at times, the company reaches its target for a quarter before the deadline. During this time, the company wants the sales team to focus on some new work as well. </w:t>
-      </w:r>
-      <w:proofErr w:type="gramStart"/>
-      <w:r>
-        <w:t>So</w:t>
-      </w:r>
-      <w:proofErr w:type="gramEnd"/>
-      <w:r>
+        <w:t xml:space="preserve">If all potential leads are to be converted and there are more resources that can be allocated for the task, the </w:t>
+      </w:r>
+      <w:r>
+        <w:rPr>
+          <w:b/>
+        </w:rPr>
+        <w:t xml:space="preserve">threshold of conversion can be </w:t>
+      </w:r>
+      <w:r>
+        <w:rPr>
+          <w:b/>
+          <w:u w:val="single"/>
+        </w:rPr>
+        <w:t>decreased</w:t>
+      </w:r>
+      <w:r>
+        <w:t xml:space="preserve"> to enable all the potential leads to reflect from the model.</w:t>
+      </w:r>
+      <w:r>
+        <w:br/>
+      </w:r>
+    </w:p>
+    <w:p>
+      <w:pPr>
+        <w:ind w:left="360"/>
+      </w:pPr>
+    </w:p>
+    <w:p>
+      <w:pPr>
+        <w:numPr>
+          <w:ilvl w:val="0"/>
+          <w:numId w:val="3"/>
+        </w:numPr>
+        <w:rPr>
+          <w:i/>
+        </w:rPr>
+      </w:pPr>
+      <w:r>
+        <w:rPr>
+          <w:i/>
+        </w:rPr>
+        <w:t>Similarly, at times, the company reaches its target for a quarter before the deadline. During this time, the company wants the sales team to focus on some new work as well. So</w:t>
+      </w:r>
+      <w:r>
+        <w:rPr>
+          <w:i/>
+        </w:rPr>
+        <w:t>,</w:t>
+      </w:r>
+      <w:r>
+        <w:rPr>
+          <w:i/>
+        </w:rPr>
         <w:t xml:space="preserve"> during this time, the company’s aim is to not make phone calls unless it’s extremely necessary, i.e. they want to minimi</w:t>
       </w:r>
       <w:r>
+        <w:rPr>
+          <w:i/>
+        </w:rPr>
         <w:t>z</w:t>
       </w:r>
-      <w:bookmarkStart w:id="0" w:name="_GoBack"/>
-      <w:bookmarkEnd w:id="0"/>
-      <w:r>
+      <w:r>
+        <w:rPr>
+          <w:i/>
+        </w:rPr>
         <w:t>e the rate of useless phone calls. Suggest a strategy they should employ at this stage.</w:t>
+      </w:r>
+      <w:r>
+        <w:rPr>
+          <w:i/>
+        </w:rPr>
+        <w:br/>
+      </w:r>
+    </w:p>
+    <w:p>
+      <w:pPr>
+        <w:pStyle w:val="ListParagraph"/>
+        <w:numPr>
+          <w:ilvl w:val="0"/>
+          <w:numId w:val="6"/>
+        </w:numPr>
+      </w:pPr>
+      <w:r>
+        <w:t xml:space="preserve">If </w:t>
+      </w:r>
+      <w:r>
+        <w:t>the rat</w:t>
+      </w:r>
+      <w:r>
+        <w:t xml:space="preserve">e of useless calls is to be minimized and more focus is to be given as there is lesser time </w:t>
+      </w:r>
+      <w:r>
+        <w:t xml:space="preserve">allocated </w:t>
+      </w:r>
+      <w:r>
+        <w:t>to chase leads</w:t>
+      </w:r>
+      <w:r>
+        <w:t xml:space="preserve">, the </w:t>
+      </w:r>
+      <w:r>
+        <w:rPr>
+          <w:b/>
+        </w:rPr>
+        <w:t xml:space="preserve">threshold of conversion can be </w:t>
+      </w:r>
+      <w:r>
+        <w:rPr>
+          <w:b/>
+          <w:u w:val="single"/>
+        </w:rPr>
+        <w:t>increased</w:t>
+      </w:r>
+      <w:r>
+        <w:rPr>
+          <w:b/>
+        </w:rPr>
+        <w:t xml:space="preserve"> </w:t>
+      </w:r>
+      <w:r>
+        <w:t xml:space="preserve">to </w:t>
+      </w:r>
+      <w:r>
+        <w:t xml:space="preserve">make sure all the </w:t>
+      </w:r>
+      <w:r>
+        <w:rPr>
+          <w:i/>
+        </w:rPr>
+        <w:t>hot</w:t>
+      </w:r>
+      <w:r>
+        <w:t xml:space="preserve"> </w:t>
+      </w:r>
+      <w:r>
+        <w:t xml:space="preserve">potential leads reflect </w:t>
+      </w:r>
+      <w:r>
+        <w:t xml:space="preserve">in </w:t>
+      </w:r>
+      <w:r>
+        <w:t>the model.</w:t>
       </w:r>
     </w:p>
     <w:sectPr>
       <w:pgSz w:w="12240" w:h="15840"/>
-      <w:pgMar w:top="1440" w:right="1440" w:bottom="1440" w:left="1440" w:header="720" w:footer="720" w:gutter="0"/>
+      <w:pgMar w:top="720" w:right="720" w:bottom="720" w:left="720" w:header="720" w:footer="720" w:gutter="0"/>
       <w:pgNumType w:start="1"/>
       <w:cols w:space="720"/>
+      <w:docGrid w:linePitch="299"/>
     </w:sectPr>
   </w:body>
 </w:document>
@@ -106,6 +517,451 @@
 <file path=word/numbering.xml><?xml version="1.0" encoding="utf-8"?>
 <w:numbering xmlns:wpc="http://schemas.microsoft.com/office/word/2010/wordprocessingCanvas" xmlns:cx="http://schemas.microsoft.com/office/drawing/2014/chartex" xmlns:cx1="http://schemas.microsoft.com/office/drawing/2015/9/8/chartex" xmlns:cx2="http://schemas.microsoft.com/office/drawing/2015/10/21/chartex" xmlns:cx3="http://schemas.microsoft.com/office/drawing/2016/5/9/chartex" xmlns:cx4="http://schemas.microsoft.com/office/drawing/2016/5/10/chartex" xmlns:cx5="http://schemas.microsoft.com/office/drawing/2016/5/11/chartex" xmlns:cx6="http://schemas.microsoft.com/office/drawing/2016/5/12/chartex" xmlns:cx7="http://schemas.microsoft.com/office/drawing/2016/5/13/chartex" xmlns:cx8="http://schemas.microsoft.com/office/drawing/2016/5/14/chartex" xmlns:mc="http://schemas.openxmlformats.org/markup-compatibility/2006" xmlns:aink="http://schemas.microsoft.com/office/drawing/2016/ink" xmlns:am3d="http://schemas.microsoft.com/office/drawing/2017/model3d" xmlns:o="urn:schemas-microsoft-com:office:office" xmlns:r="http://schemas.openxmlformats.org/officeDocument/2006/relationships" xmlns:m="http://schemas.openxmlformats.org/officeDocument/2006/math" xmlns:v="urn:schemas-microsoft-com:vml" xmlns:wp14="http://schemas.microsoft.com/office/word/2010/wordprocessingDrawing" xmlns:wp="http://schemas.openxmlformats.org/drawingml/2006/wordprocessingDrawing" xmlns:w10="urn:schemas-microsoft-com:office:word" xmlns:w="http://schemas.openxmlformats.org/wordprocessingml/2006/main" xmlns:w14="http://schemas.microsoft.com/office/word/2010/wordml" xmlns:w15="http://schemas.microsoft.com/office/word/2012/wordml" xmlns:w16cid="http://schemas.microsoft.com/office/word/2016/wordml/cid" xmlns:w16se="http://schemas.microsoft.com/office/word/2015/wordml/symex" xmlns:wpg="http://schemas.microsoft.com/office/word/2010/wordprocessingGroup" xmlns:wpi="http://schemas.microsoft.com/office/word/2010/wordprocessingInk" xmlns:wne="http://schemas.microsoft.com/office/word/2006/wordml" xmlns:wps="http://schemas.microsoft.com/office/word/2010/wordprocessingShape" mc:Ignorable="w14 w15 w16se w16cid wp14">
   <w:abstractNum w:abstractNumId="0" w15:restartNumberingAfterBreak="0">
+    <w:nsid w:val="09441DC8"/>
+    <w:multiLevelType w:val="hybridMultilevel"/>
+    <w:tmpl w:val="966A03E6"/>
+    <w:lvl w:ilvl="0" w:tplc="04090015">
+      <w:start w:val="1"/>
+      <w:numFmt w:val="upperLetter"/>
+      <w:lvlText w:val="%1."/>
+      <w:lvlJc w:val="left"/>
+      <w:pPr>
+        <w:ind w:left="720" w:hanging="360"/>
+      </w:pPr>
+      <w:rPr>
+        <w:rFonts w:hint="default"/>
+      </w:rPr>
+    </w:lvl>
+    <w:lvl w:ilvl="1" w:tplc="04090019" w:tentative="1">
+      <w:start w:val="1"/>
+      <w:numFmt w:val="lowerLetter"/>
+      <w:lvlText w:val="%2."/>
+      <w:lvlJc w:val="left"/>
+      <w:pPr>
+        <w:ind w:left="1440" w:hanging="360"/>
+      </w:pPr>
+    </w:lvl>
+    <w:lvl w:ilvl="2" w:tplc="0409001B" w:tentative="1">
+      <w:start w:val="1"/>
+      <w:numFmt w:val="lowerRoman"/>
+      <w:lvlText w:val="%3."/>
+      <w:lvlJc w:val="right"/>
+      <w:pPr>
+        <w:ind w:left="2160" w:hanging="180"/>
+      </w:pPr>
+    </w:lvl>
+    <w:lvl w:ilvl="3" w:tplc="0409000F" w:tentative="1">
+      <w:start w:val="1"/>
+      <w:numFmt w:val="decimal"/>
+      <w:lvlText w:val="%4."/>
+      <w:lvlJc w:val="left"/>
+      <w:pPr>
+        <w:ind w:left="2880" w:hanging="360"/>
+      </w:pPr>
+    </w:lvl>
+    <w:lvl w:ilvl="4" w:tplc="04090019" w:tentative="1">
+      <w:start w:val="1"/>
+      <w:numFmt w:val="lowerLetter"/>
+      <w:lvlText w:val="%5."/>
+      <w:lvlJc w:val="left"/>
+      <w:pPr>
+        <w:ind w:left="3600" w:hanging="360"/>
+      </w:pPr>
+    </w:lvl>
+    <w:lvl w:ilvl="5" w:tplc="0409001B" w:tentative="1">
+      <w:start w:val="1"/>
+      <w:numFmt w:val="lowerRoman"/>
+      <w:lvlText w:val="%6."/>
+      <w:lvlJc w:val="right"/>
+      <w:pPr>
+        <w:ind w:left="4320" w:hanging="180"/>
+      </w:pPr>
+    </w:lvl>
+    <w:lvl w:ilvl="6" w:tplc="0409000F" w:tentative="1">
+      <w:start w:val="1"/>
+      <w:numFmt w:val="decimal"/>
+      <w:lvlText w:val="%7."/>
+      <w:lvlJc w:val="left"/>
+      <w:pPr>
+        <w:ind w:left="5040" w:hanging="360"/>
+      </w:pPr>
+    </w:lvl>
+    <w:lvl w:ilvl="7" w:tplc="04090019" w:tentative="1">
+      <w:start w:val="1"/>
+      <w:numFmt w:val="lowerLetter"/>
+      <w:lvlText w:val="%8."/>
+      <w:lvlJc w:val="left"/>
+      <w:pPr>
+        <w:ind w:left="5760" w:hanging="360"/>
+      </w:pPr>
+    </w:lvl>
+    <w:lvl w:ilvl="8" w:tplc="0409001B" w:tentative="1">
+      <w:start w:val="1"/>
+      <w:numFmt w:val="lowerRoman"/>
+      <w:lvlText w:val="%9."/>
+      <w:lvlJc w:val="right"/>
+      <w:pPr>
+        <w:ind w:left="6480" w:hanging="180"/>
+      </w:pPr>
+    </w:lvl>
+  </w:abstractNum>
+  <w:abstractNum w:abstractNumId="1" w15:restartNumberingAfterBreak="0">
+    <w:nsid w:val="44F52C31"/>
+    <w:multiLevelType w:val="hybridMultilevel"/>
+    <w:tmpl w:val="C450E9FA"/>
+    <w:lvl w:ilvl="0" w:tplc="0409000F">
+      <w:start w:val="1"/>
+      <w:numFmt w:val="decimal"/>
+      <w:lvlText w:val="%1."/>
+      <w:lvlJc w:val="left"/>
+      <w:pPr>
+        <w:ind w:left="720" w:hanging="360"/>
+      </w:pPr>
+      <w:rPr>
+        <w:rFonts w:hint="default"/>
+      </w:rPr>
+    </w:lvl>
+    <w:lvl w:ilvl="1" w:tplc="04090019" w:tentative="1">
+      <w:start w:val="1"/>
+      <w:numFmt w:val="lowerLetter"/>
+      <w:lvlText w:val="%2."/>
+      <w:lvlJc w:val="left"/>
+      <w:pPr>
+        <w:ind w:left="1440" w:hanging="360"/>
+      </w:pPr>
+    </w:lvl>
+    <w:lvl w:ilvl="2" w:tplc="0409001B" w:tentative="1">
+      <w:start w:val="1"/>
+      <w:numFmt w:val="lowerRoman"/>
+      <w:lvlText w:val="%3."/>
+      <w:lvlJc w:val="right"/>
+      <w:pPr>
+        <w:ind w:left="2160" w:hanging="180"/>
+      </w:pPr>
+    </w:lvl>
+    <w:lvl w:ilvl="3" w:tplc="0409000F" w:tentative="1">
+      <w:start w:val="1"/>
+      <w:numFmt w:val="decimal"/>
+      <w:lvlText w:val="%4."/>
+      <w:lvlJc w:val="left"/>
+      <w:pPr>
+        <w:ind w:left="2880" w:hanging="360"/>
+      </w:pPr>
+    </w:lvl>
+    <w:lvl w:ilvl="4" w:tplc="04090019" w:tentative="1">
+      <w:start w:val="1"/>
+      <w:numFmt w:val="lowerLetter"/>
+      <w:lvlText w:val="%5."/>
+      <w:lvlJc w:val="left"/>
+      <w:pPr>
+        <w:ind w:left="3600" w:hanging="360"/>
+      </w:pPr>
+    </w:lvl>
+    <w:lvl w:ilvl="5" w:tplc="0409001B" w:tentative="1">
+      <w:start w:val="1"/>
+      <w:numFmt w:val="lowerRoman"/>
+      <w:lvlText w:val="%6."/>
+      <w:lvlJc w:val="right"/>
+      <w:pPr>
+        <w:ind w:left="4320" w:hanging="180"/>
+      </w:pPr>
+    </w:lvl>
+    <w:lvl w:ilvl="6" w:tplc="0409000F" w:tentative="1">
+      <w:start w:val="1"/>
+      <w:numFmt w:val="decimal"/>
+      <w:lvlText w:val="%7."/>
+      <w:lvlJc w:val="left"/>
+      <w:pPr>
+        <w:ind w:left="5040" w:hanging="360"/>
+      </w:pPr>
+    </w:lvl>
+    <w:lvl w:ilvl="7" w:tplc="04090019" w:tentative="1">
+      <w:start w:val="1"/>
+      <w:numFmt w:val="lowerLetter"/>
+      <w:lvlText w:val="%8."/>
+      <w:lvlJc w:val="left"/>
+      <w:pPr>
+        <w:ind w:left="5760" w:hanging="360"/>
+      </w:pPr>
+    </w:lvl>
+    <w:lvl w:ilvl="8" w:tplc="0409001B" w:tentative="1">
+      <w:start w:val="1"/>
+      <w:numFmt w:val="lowerRoman"/>
+      <w:lvlText w:val="%9."/>
+      <w:lvlJc w:val="right"/>
+      <w:pPr>
+        <w:ind w:left="6480" w:hanging="180"/>
+      </w:pPr>
+    </w:lvl>
+  </w:abstractNum>
+  <w:abstractNum w:abstractNumId="2" w15:restartNumberingAfterBreak="0">
+    <w:nsid w:val="4DBD09AB"/>
+    <w:multiLevelType w:val="hybridMultilevel"/>
+    <w:tmpl w:val="EBEC3E7C"/>
+    <w:lvl w:ilvl="0" w:tplc="04090015">
+      <w:start w:val="1"/>
+      <w:numFmt w:val="upperLetter"/>
+      <w:lvlText w:val="%1."/>
+      <w:lvlJc w:val="left"/>
+      <w:pPr>
+        <w:ind w:left="720" w:hanging="360"/>
+      </w:pPr>
+      <w:rPr>
+        <w:rFonts w:hint="default"/>
+      </w:rPr>
+    </w:lvl>
+    <w:lvl w:ilvl="1" w:tplc="04090019" w:tentative="1">
+      <w:start w:val="1"/>
+      <w:numFmt w:val="lowerLetter"/>
+      <w:lvlText w:val="%2."/>
+      <w:lvlJc w:val="left"/>
+      <w:pPr>
+        <w:ind w:left="1440" w:hanging="360"/>
+      </w:pPr>
+    </w:lvl>
+    <w:lvl w:ilvl="2" w:tplc="0409001B" w:tentative="1">
+      <w:start w:val="1"/>
+      <w:numFmt w:val="lowerRoman"/>
+      <w:lvlText w:val="%3."/>
+      <w:lvlJc w:val="right"/>
+      <w:pPr>
+        <w:ind w:left="2160" w:hanging="180"/>
+      </w:pPr>
+    </w:lvl>
+    <w:lvl w:ilvl="3" w:tplc="0409000F" w:tentative="1">
+      <w:start w:val="1"/>
+      <w:numFmt w:val="decimal"/>
+      <w:lvlText w:val="%4."/>
+      <w:lvlJc w:val="left"/>
+      <w:pPr>
+        <w:ind w:left="2880" w:hanging="360"/>
+      </w:pPr>
+    </w:lvl>
+    <w:lvl w:ilvl="4" w:tplc="04090019" w:tentative="1">
+      <w:start w:val="1"/>
+      <w:numFmt w:val="lowerLetter"/>
+      <w:lvlText w:val="%5."/>
+      <w:lvlJc w:val="left"/>
+      <w:pPr>
+        <w:ind w:left="3600" w:hanging="360"/>
+      </w:pPr>
+    </w:lvl>
+    <w:lvl w:ilvl="5" w:tplc="0409001B" w:tentative="1">
+      <w:start w:val="1"/>
+      <w:numFmt w:val="lowerRoman"/>
+      <w:lvlText w:val="%6."/>
+      <w:lvlJc w:val="right"/>
+      <w:pPr>
+        <w:ind w:left="4320" w:hanging="180"/>
+      </w:pPr>
+    </w:lvl>
+    <w:lvl w:ilvl="6" w:tplc="0409000F" w:tentative="1">
+      <w:start w:val="1"/>
+      <w:numFmt w:val="decimal"/>
+      <w:lvlText w:val="%7."/>
+      <w:lvlJc w:val="left"/>
+      <w:pPr>
+        <w:ind w:left="5040" w:hanging="360"/>
+      </w:pPr>
+    </w:lvl>
+    <w:lvl w:ilvl="7" w:tplc="04090019" w:tentative="1">
+      <w:start w:val="1"/>
+      <w:numFmt w:val="lowerLetter"/>
+      <w:lvlText w:val="%8."/>
+      <w:lvlJc w:val="left"/>
+      <w:pPr>
+        <w:ind w:left="5760" w:hanging="360"/>
+      </w:pPr>
+    </w:lvl>
+    <w:lvl w:ilvl="8" w:tplc="0409001B" w:tentative="1">
+      <w:start w:val="1"/>
+      <w:numFmt w:val="lowerRoman"/>
+      <w:lvlText w:val="%9."/>
+      <w:lvlJc w:val="right"/>
+      <w:pPr>
+        <w:ind w:left="6480" w:hanging="180"/>
+      </w:pPr>
+    </w:lvl>
+  </w:abstractNum>
+  <w:abstractNum w:abstractNumId="3" w15:restartNumberingAfterBreak="0">
+    <w:nsid w:val="5A2E558E"/>
+    <w:multiLevelType w:val="hybridMultilevel"/>
+    <w:tmpl w:val="53765742"/>
+    <w:lvl w:ilvl="0" w:tplc="04090015">
+      <w:start w:val="1"/>
+      <w:numFmt w:val="upperLetter"/>
+      <w:lvlText w:val="%1."/>
+      <w:lvlJc w:val="left"/>
+      <w:pPr>
+        <w:ind w:left="720" w:hanging="360"/>
+      </w:pPr>
+      <w:rPr>
+        <w:rFonts w:hint="default"/>
+      </w:rPr>
+    </w:lvl>
+    <w:lvl w:ilvl="1" w:tplc="04090019" w:tentative="1">
+      <w:start w:val="1"/>
+      <w:numFmt w:val="lowerLetter"/>
+      <w:lvlText w:val="%2."/>
+      <w:lvlJc w:val="left"/>
+      <w:pPr>
+        <w:ind w:left="1440" w:hanging="360"/>
+      </w:pPr>
+    </w:lvl>
+    <w:lvl w:ilvl="2" w:tplc="0409001B" w:tentative="1">
+      <w:start w:val="1"/>
+      <w:numFmt w:val="lowerRoman"/>
+      <w:lvlText w:val="%3."/>
+      <w:lvlJc w:val="right"/>
+      <w:pPr>
+        <w:ind w:left="2160" w:hanging="180"/>
+      </w:pPr>
+    </w:lvl>
+    <w:lvl w:ilvl="3" w:tplc="0409000F" w:tentative="1">
+      <w:start w:val="1"/>
+      <w:numFmt w:val="decimal"/>
+      <w:lvlText w:val="%4."/>
+      <w:lvlJc w:val="left"/>
+      <w:pPr>
+        <w:ind w:left="2880" w:hanging="360"/>
+      </w:pPr>
+    </w:lvl>
+    <w:lvl w:ilvl="4" w:tplc="04090019" w:tentative="1">
+      <w:start w:val="1"/>
+      <w:numFmt w:val="lowerLetter"/>
+      <w:lvlText w:val="%5."/>
+      <w:lvlJc w:val="left"/>
+      <w:pPr>
+        <w:ind w:left="3600" w:hanging="360"/>
+      </w:pPr>
+    </w:lvl>
+    <w:lvl w:ilvl="5" w:tplc="0409001B" w:tentative="1">
+      <w:start w:val="1"/>
+      <w:numFmt w:val="lowerRoman"/>
+      <w:lvlText w:val="%6."/>
+      <w:lvlJc w:val="right"/>
+      <w:pPr>
+        <w:ind w:left="4320" w:hanging="180"/>
+      </w:pPr>
+    </w:lvl>
+    <w:lvl w:ilvl="6" w:tplc="0409000F" w:tentative="1">
+      <w:start w:val="1"/>
+      <w:numFmt w:val="decimal"/>
+      <w:lvlText w:val="%7."/>
+      <w:lvlJc w:val="left"/>
+      <w:pPr>
+        <w:ind w:left="5040" w:hanging="360"/>
+      </w:pPr>
+    </w:lvl>
+    <w:lvl w:ilvl="7" w:tplc="04090019" w:tentative="1">
+      <w:start w:val="1"/>
+      <w:numFmt w:val="lowerLetter"/>
+      <w:lvlText w:val="%8."/>
+      <w:lvlJc w:val="left"/>
+      <w:pPr>
+        <w:ind w:left="5760" w:hanging="360"/>
+      </w:pPr>
+    </w:lvl>
+    <w:lvl w:ilvl="8" w:tplc="0409001B" w:tentative="1">
+      <w:start w:val="1"/>
+      <w:numFmt w:val="lowerRoman"/>
+      <w:lvlText w:val="%9."/>
+      <w:lvlJc w:val="right"/>
+      <w:pPr>
+        <w:ind w:left="6480" w:hanging="180"/>
+      </w:pPr>
+    </w:lvl>
+  </w:abstractNum>
+  <w:abstractNum w:abstractNumId="4" w15:restartNumberingAfterBreak="0">
+    <w:nsid w:val="5D70587D"/>
+    <w:multiLevelType w:val="hybridMultilevel"/>
+    <w:tmpl w:val="042C4472"/>
+    <w:lvl w:ilvl="0" w:tplc="04090015">
+      <w:start w:val="1"/>
+      <w:numFmt w:val="upperLetter"/>
+      <w:lvlText w:val="%1."/>
+      <w:lvlJc w:val="left"/>
+      <w:pPr>
+        <w:ind w:left="720" w:hanging="360"/>
+      </w:pPr>
+      <w:rPr>
+        <w:rFonts w:hint="default"/>
+      </w:rPr>
+    </w:lvl>
+    <w:lvl w:ilvl="1" w:tplc="04090019" w:tentative="1">
+      <w:start w:val="1"/>
+      <w:numFmt w:val="lowerLetter"/>
+      <w:lvlText w:val="%2."/>
+      <w:lvlJc w:val="left"/>
+      <w:pPr>
+        <w:ind w:left="1440" w:hanging="360"/>
+      </w:pPr>
+    </w:lvl>
+    <w:lvl w:ilvl="2" w:tplc="0409001B" w:tentative="1">
+      <w:start w:val="1"/>
+      <w:numFmt w:val="lowerRoman"/>
+      <w:lvlText w:val="%3."/>
+      <w:lvlJc w:val="right"/>
+      <w:pPr>
+        <w:ind w:left="2160" w:hanging="180"/>
+      </w:pPr>
+    </w:lvl>
+    <w:lvl w:ilvl="3" w:tplc="0409000F" w:tentative="1">
+      <w:start w:val="1"/>
+      <w:numFmt w:val="decimal"/>
+      <w:lvlText w:val="%4."/>
+      <w:lvlJc w:val="left"/>
+      <w:pPr>
+        <w:ind w:left="2880" w:hanging="360"/>
+      </w:pPr>
+    </w:lvl>
+    <w:lvl w:ilvl="4" w:tplc="04090019" w:tentative="1">
+      <w:start w:val="1"/>
+      <w:numFmt w:val="lowerLetter"/>
+      <w:lvlText w:val="%5."/>
+      <w:lvlJc w:val="left"/>
+      <w:pPr>
+        <w:ind w:left="3600" w:hanging="360"/>
+      </w:pPr>
+    </w:lvl>
+    <w:lvl w:ilvl="5" w:tplc="0409001B" w:tentative="1">
+      <w:start w:val="1"/>
+      <w:numFmt w:val="lowerRoman"/>
+      <w:lvlText w:val="%6."/>
+      <w:lvlJc w:val="right"/>
+      <w:pPr>
+        <w:ind w:left="4320" w:hanging="180"/>
+      </w:pPr>
+    </w:lvl>
+    <w:lvl w:ilvl="6" w:tplc="0409000F" w:tentative="1">
+      <w:start w:val="1"/>
+      <w:numFmt w:val="decimal"/>
+      <w:lvlText w:val="%7."/>
+      <w:lvlJc w:val="left"/>
+      <w:pPr>
+        <w:ind w:left="5040" w:hanging="360"/>
+      </w:pPr>
+    </w:lvl>
+    <w:lvl w:ilvl="7" w:tplc="04090019" w:tentative="1">
+      <w:start w:val="1"/>
+      <w:numFmt w:val="lowerLetter"/>
+      <w:lvlText w:val="%8."/>
+      <w:lvlJc w:val="left"/>
+      <w:pPr>
+        <w:ind w:left="5760" w:hanging="360"/>
+      </w:pPr>
+    </w:lvl>
+    <w:lvl w:ilvl="8" w:tplc="0409001B" w:tentative="1">
+      <w:start w:val="1"/>
+      <w:numFmt w:val="lowerRoman"/>
+      <w:lvlText w:val="%9."/>
+      <w:lvlJc w:val="right"/>
+      <w:pPr>
+        <w:ind w:left="6480" w:hanging="180"/>
+      </w:pPr>
+    </w:lvl>
+  </w:abstractNum>
+  <w:abstractNum w:abstractNumId="5" w15:restartNumberingAfterBreak="0">
     <w:nsid w:val="7BF37681"/>
     <w:multiLevelType w:val="multilevel"/>
     <w:tmpl w:val="EB7A45C0"/>
@@ -219,7 +1075,22 @@
     </w:lvl>
   </w:abstractNum>
   <w:num w:numId="1">
+    <w:abstractNumId w:val="5"/>
+  </w:num>
+  <w:num w:numId="2">
+    <w:abstractNumId w:val="4"/>
+  </w:num>
+  <w:num w:numId="3">
+    <w:abstractNumId w:val="1"/>
+  </w:num>
+  <w:num w:numId="4">
     <w:abstractNumId w:val="0"/>
+  </w:num>
+  <w:num w:numId="5">
+    <w:abstractNumId w:val="2"/>
+  </w:num>
+  <w:num w:numId="6">
+    <w:abstractNumId w:val="3"/>
   </w:num>
 </w:numbering>
 </file>
@@ -795,6 +1666,17 @@
       <w:szCs w:val="30"/>
     </w:rPr>
   </w:style>
+  <w:style w:type="paragraph" w:styleId="ListParagraph">
+    <w:name w:val="List Paragraph"/>
+    <w:basedOn w:val="Normal"/>
+    <w:uiPriority w:val="34"/>
+    <w:qFormat/>
+    <w:rsid w:val="00FC7747"/>
+    <w:pPr>
+      <w:ind w:left="720"/>
+      <w:contextualSpacing/>
+    </w:pPr>
+  </w:style>
 </w:styles>
 </file>
 

</xml_diff>